<commit_message>
Foutjes in de woensdag routes opgelost
</commit_message>
<xml_diff>
--- a/assets/routes/route-kort-woensdag.docx
+++ b/assets/routes/route-kort-woensdag.docx
@@ -28,7 +28,6 @@
           <w:color w:val="000000"/>
           <w:sz w:val="26"/>
           <w:szCs w:val="24"/>
-          <w:lang/>
         </w:rPr>
         <w:drawing>
           <wp:inline distT="0" distB="0" distL="0" distR="0" wp14:anchorId="603A3653" wp14:editId="3442EEBC">
@@ -85,7 +84,6 @@
           <w:color w:val="000000"/>
           <w:sz w:val="18"/>
           <w:szCs w:val="24"/>
-          <w:lang/>
         </w:rPr>
       </w:pPr>
       <w:r>
@@ -95,7 +93,7 @@
           <w:color w:val="000000"/>
           <w:sz w:val="26"/>
           <w:szCs w:val="24"/>
-          <w:lang w:val="en-US"/>
+          <w:lang w:val="nl-NL"/>
         </w:rPr>
         <w:t>Woensdag</w:t>
       </w:r>
@@ -106,7 +104,6 @@
           <w:color w:val="000000"/>
           <w:sz w:val="26"/>
           <w:szCs w:val="24"/>
-          <w:lang/>
         </w:rPr>
         <w:t xml:space="preserve"> </w:t>
       </w:r>
@@ -117,7 +114,7 @@
           <w:color w:val="000000"/>
           <w:sz w:val="26"/>
           <w:szCs w:val="24"/>
-          <w:lang w:val="en-US"/>
+          <w:lang w:val="nl-NL"/>
         </w:rPr>
         <w:t>2</w:t>
       </w:r>
@@ -128,7 +125,7 @@
           <w:color w:val="000000"/>
           <w:sz w:val="26"/>
           <w:szCs w:val="24"/>
-          <w:lang w:val="en-US"/>
+          <w:lang w:val="nl-NL"/>
         </w:rPr>
         <w:t>2</w:t>
       </w:r>
@@ -139,7 +136,6 @@
           <w:color w:val="000000"/>
           <w:sz w:val="26"/>
           <w:szCs w:val="24"/>
-          <w:lang/>
         </w:rPr>
         <w:t xml:space="preserve"> mei</w:t>
       </w:r>
@@ -150,7 +146,7 @@
           <w:color w:val="000000"/>
           <w:sz w:val="26"/>
           <w:szCs w:val="24"/>
-          <w:lang w:val="en-US"/>
+          <w:lang w:val="nl-NL"/>
         </w:rPr>
         <w:tab/>
       </w:r>
@@ -161,7 +157,7 @@
           <w:color w:val="000000"/>
           <w:sz w:val="26"/>
           <w:szCs w:val="24"/>
-          <w:lang w:val="en-US"/>
+          <w:lang w:val="nl-NL"/>
         </w:rPr>
         <w:t>Korte</w:t>
       </w:r>
@@ -172,7 +168,6 @@
           <w:color w:val="000000"/>
           <w:sz w:val="26"/>
           <w:szCs w:val="24"/>
-          <w:lang/>
         </w:rPr>
         <w:t xml:space="preserve"> Route  </w:t>
       </w:r>
@@ -187,7 +182,7 @@
           <w:color w:val="000000"/>
           <w:sz w:val="18"/>
           <w:szCs w:val="24"/>
-          <w:lang w:val="en-US"/>
+          <w:lang w:val="nl-NL"/>
         </w:rPr>
       </w:pPr>
       <w:r>
@@ -197,7 +192,7 @@
           <w:color w:val="000000"/>
           <w:sz w:val="26"/>
           <w:szCs w:val="24"/>
-          <w:lang w:val="en-US"/>
+          <w:lang w:val="nl-NL"/>
         </w:rPr>
         <w:t>Hulsbeekroute</w:t>
       </w:r>
@@ -212,7 +207,6 @@
           <w:color w:val="000000"/>
           <w:sz w:val="18"/>
           <w:szCs w:val="24"/>
-          <w:lang/>
         </w:rPr>
       </w:pPr>
       <w:r>
@@ -220,7 +214,6 @@
           <w:rFonts w:ascii="Calibri" w:eastAsia="Calibri" w:hAnsi="Calibri" w:cs="Calibri"/>
           <w:color w:val="222222"/>
           <w:szCs w:val="24"/>
-          <w:lang/>
         </w:rPr>
         <w:t>Hulsbeek P1, Oude Almeloseweg, 7576 PE Oldenzaal</w:t>
       </w:r>
@@ -229,7 +222,6 @@
           <w:rFonts w:ascii="Calibri" w:eastAsia="Calibri" w:hAnsi="Calibri" w:cs="Calibri"/>
           <w:color w:val="222222"/>
           <w:szCs w:val="24"/>
-          <w:lang/>
         </w:rPr>
         <w:t xml:space="preserve"> </w:t>
       </w:r>
@@ -251,7 +243,6 @@
           <w:rFonts w:ascii="Calibri" w:eastAsia="Calibri" w:hAnsi="Calibri" w:cs="Calibri"/>
           <w:color w:val="000000"/>
           <w:szCs w:val="24"/>
-          <w:lang/>
         </w:rPr>
         <w:t>Starten tussen 1</w:t>
       </w:r>
@@ -269,7 +260,6 @@
           <w:rFonts w:ascii="Calibri" w:eastAsia="Calibri" w:hAnsi="Calibri" w:cs="Calibri"/>
           <w:color w:val="000000"/>
           <w:szCs w:val="24"/>
-          <w:lang/>
         </w:rPr>
         <w:t>:</w:t>
       </w:r>
@@ -287,7 +277,6 @@
           <w:rFonts w:ascii="Calibri" w:eastAsia="Calibri" w:hAnsi="Calibri" w:cs="Calibri"/>
           <w:color w:val="000000"/>
           <w:szCs w:val="24"/>
-          <w:lang/>
         </w:rPr>
         <w:t xml:space="preserve"> en 1</w:t>
       </w:r>
@@ -305,7 +294,6 @@
           <w:rFonts w:ascii="Calibri" w:eastAsia="Calibri" w:hAnsi="Calibri" w:cs="Calibri"/>
           <w:color w:val="000000"/>
           <w:szCs w:val="24"/>
-          <w:lang/>
         </w:rPr>
         <w:t>:</w:t>
       </w:r>
@@ -323,7 +311,6 @@
           <w:rFonts w:ascii="Calibri" w:eastAsia="Calibri" w:hAnsi="Calibri" w:cs="Calibri"/>
           <w:color w:val="000000"/>
           <w:szCs w:val="24"/>
-          <w:lang/>
         </w:rPr>
         <w:t>0</w:t>
       </w:r>
@@ -783,7 +770,23 @@
           <w:color w:val="000000"/>
           <w:lang w:val="nl-NL"/>
         </w:rPr>
-        <w:t xml:space="preserve">Sla bij Q17 rechtsaf. </w:t>
+        <w:t xml:space="preserve">Sla bij </w:t>
+      </w:r>
+      <w:r>
+        <w:rPr>
+          <w:rFonts w:ascii="Calibri" w:eastAsia="Calibri" w:hAnsi="Calibri" w:cs="Calibri"/>
+          <w:color w:val="000000"/>
+          <w:lang w:val="nl-NL"/>
+        </w:rPr>
+        <w:t>R14</w:t>
+      </w:r>
+      <w:r>
+        <w:rPr>
+          <w:rFonts w:ascii="Calibri" w:eastAsia="Calibri" w:hAnsi="Calibri" w:cs="Calibri"/>
+          <w:color w:val="000000"/>
+          <w:lang w:val="nl-NL"/>
+        </w:rPr>
+        <w:t xml:space="preserve"> rechtsaf. </w:t>
       </w:r>
     </w:p>
     <w:p>
@@ -805,7 +808,15 @@
           <w:color w:val="000000"/>
           <w:lang w:val="nl-NL"/>
         </w:rPr>
-        <w:t xml:space="preserve">Blijf het pad volgen tot u weer bij het startpunt bent aangekomen </w:t>
+        <w:t>Blijf het pad volgen tot u weer bij het startpunt bent aangekomen</w:t>
+      </w:r>
+      <w:r>
+        <w:rPr>
+          <w:rFonts w:ascii="Calibri" w:eastAsia="Calibri" w:hAnsi="Calibri" w:cs="Calibri"/>
+          <w:color w:val="000000"/>
+          <w:lang w:val="nl-NL"/>
+        </w:rPr>
+        <w:t>.</w:t>
       </w:r>
     </w:p>
     <w:p>
@@ -819,7 +830,6 @@
         <w:rPr>
           <w:rFonts w:ascii="Calibri" w:eastAsia="Calibri" w:hAnsi="Calibri" w:cs="Calibri"/>
           <w:color w:val="000000"/>
-          <w:lang/>
         </w:rPr>
       </w:pPr>
       <w:r>
@@ -828,7 +838,6 @@
           <w:color w:val="000000"/>
           <w:sz w:val="18"/>
           <w:szCs w:val="24"/>
-          <w:lang/>
         </w:rPr>
         <w:br w:type="page"/>
       </w:r>
@@ -842,7 +851,6 @@
           <w:color w:val="000000"/>
           <w:sz w:val="18"/>
           <w:szCs w:val="24"/>
-          <w:lang/>
         </w:rPr>
       </w:pPr>
       <w:r>
@@ -851,7 +859,6 @@
           <w:color w:val="000000"/>
           <w:sz w:val="18"/>
           <w:szCs w:val="24"/>
-          <w:lang/>
         </w:rPr>
         <w:lastRenderedPageBreak/>
         <w:t xml:space="preserve"> </w:t>
@@ -872,15 +879,13 @@
           <w:color w:val="000000"/>
           <w:sz w:val="18"/>
           <w:szCs w:val="24"/>
-          <w:lang/>
-        </w:rPr>
-      </w:pPr>
-      <w:r>
-        <w:rPr>
-          <w:rFonts w:ascii="Calibri" w:eastAsia="Calibri" w:hAnsi="Calibri" w:cs="Calibri"/>
-          <w:color w:val="000000"/>
-          <w:szCs w:val="24"/>
-          <w:lang/>
+        </w:rPr>
+      </w:pPr>
+      <w:r>
+        <w:rPr>
+          <w:rFonts w:ascii="Calibri" w:eastAsia="Calibri" w:hAnsi="Calibri" w:cs="Calibri"/>
+          <w:color w:val="000000"/>
+          <w:szCs w:val="24"/>
         </w:rPr>
         <w:tab/>
       </w:r>
@@ -902,7 +907,6 @@
           <w:color w:val="000000"/>
           <w:sz w:val="26"/>
           <w:szCs w:val="24"/>
-          <w:lang/>
         </w:rPr>
         <w:t xml:space="preserve"> </w:t>
       </w:r>
@@ -935,7 +939,6 @@
           <w:color w:val="000000"/>
           <w:sz w:val="26"/>
           <w:szCs w:val="24"/>
-          <w:lang/>
         </w:rPr>
         <w:t xml:space="preserve"> mei </w:t>
       </w:r>
@@ -946,7 +949,6 @@
           <w:color w:val="000000"/>
           <w:sz w:val="26"/>
           <w:szCs w:val="24"/>
-          <w:lang/>
         </w:rPr>
         <w:tab/>
         <w:t xml:space="preserve"> </w:t>
@@ -958,7 +960,6 @@
           <w:color w:val="000000"/>
           <w:sz w:val="26"/>
           <w:szCs w:val="24"/>
-          <w:lang/>
         </w:rPr>
         <w:tab/>
         <w:t xml:space="preserve"> </w:t>
@@ -970,7 +971,6 @@
           <w:color w:val="000000"/>
           <w:sz w:val="26"/>
           <w:szCs w:val="24"/>
-          <w:lang/>
         </w:rPr>
         <w:tab/>
         <w:t xml:space="preserve"> </w:t>
@@ -982,7 +982,6 @@
           <w:color w:val="000000"/>
           <w:sz w:val="26"/>
           <w:szCs w:val="24"/>
-          <w:lang/>
         </w:rPr>
         <w:tab/>
       </w:r>
@@ -1004,7 +1003,6 @@
           <w:color w:val="000000"/>
           <w:sz w:val="26"/>
           <w:szCs w:val="24"/>
-          <w:lang/>
         </w:rPr>
         <w:t xml:space="preserve"> </w:t>
       </w:r>
@@ -1015,7 +1013,6 @@
           <w:color w:val="000000"/>
           <w:sz w:val="26"/>
           <w:szCs w:val="24"/>
-          <w:lang/>
         </w:rPr>
         <w:t xml:space="preserve">Route  </w:t>
       </w:r>
@@ -1055,7 +1052,6 @@
           <w:color w:val="000000"/>
           <w:sz w:val="18"/>
           <w:szCs w:val="24"/>
-          <w:lang/>
         </w:rPr>
       </w:pPr>
       <w:r>
@@ -1064,7 +1060,6 @@
           <w:color w:val="000000"/>
           <w:sz w:val="18"/>
           <w:szCs w:val="24"/>
-          <w:lang/>
         </w:rPr>
         <w:t xml:space="preserve"> </w:t>
       </w:r>
@@ -1077,15 +1072,13 @@
           <w:color w:val="000000"/>
           <w:sz w:val="18"/>
           <w:szCs w:val="24"/>
-          <w:lang/>
-        </w:rPr>
-      </w:pPr>
-      <w:r>
-        <w:rPr>
-          <w:rFonts w:ascii="Calibri" w:eastAsia="Calibri" w:hAnsi="Calibri" w:cs="Calibri"/>
-          <w:color w:val="000000"/>
-          <w:szCs w:val="24"/>
-          <w:lang/>
+        </w:rPr>
+      </w:pPr>
+      <w:r>
+        <w:rPr>
+          <w:rFonts w:ascii="Calibri" w:eastAsia="Calibri" w:hAnsi="Calibri" w:cs="Calibri"/>
+          <w:color w:val="000000"/>
+          <w:szCs w:val="24"/>
         </w:rPr>
         <w:t xml:space="preserve"> </w:t>
       </w:r>
@@ -2923,6 +2916,7 @@
   <w:style w:type="character" w:default="1" w:styleId="DefaultParagraphFont">
     <w:name w:val="Default Paragraph Font"/>
     <w:uiPriority w:val="1"/>
+    <w:semiHidden/>
     <w:unhideWhenUsed/>
   </w:style>
   <w:style w:type="table" w:default="1" w:styleId="TableNormal">

</xml_diff>